<commit_message>
Xong word câu 2
</commit_message>
<xml_diff>
--- a/Cau2_MathQuizApp_GiaoDien.docx
+++ b/Cau2_MathQuizApp_GiaoDien.docx
@@ -5,6 +5,7 @@
     <w:p>
       <w:pPr>
         <w:rPr>
+          <w:rStyle w:val="Hyperlink"/>
           <w:lang w:val="en-US"/>
         </w:rPr>
       </w:pPr>
@@ -14,29 +15,625 @@
         </w:rPr>
         <w:t xml:space="preserve">Link figma: </w:t>
       </w:r>
-      <w:hyperlink r:id="rId4" w:history="1">
+      <w:hyperlink r:id="rId5" w:history="1">
         <w:r>
           <w:rPr>
             <w:rStyle w:val="Hyperlink"/>
             <w:lang w:val="en-US"/>
           </w:rPr>
-          <w:t>https://www.fi</w:t>
-        </w:r>
-        <w:r>
-          <w:rPr>
-            <w:rStyle w:val="Hyperlink"/>
-            <w:lang w:val="en-US"/>
-          </w:rPr>
-          <w:t>g</w:t>
-        </w:r>
-        <w:r>
-          <w:rPr>
-            <w:rStyle w:val="Hyperlink"/>
-            <w:lang w:val="en-US"/>
-          </w:rPr>
-          <w:t>ma.com</w:t>
+          <w:t>https://www.figma.com</w:t>
         </w:r>
       </w:hyperlink>
+    </w:p>
+    <w:p>
+      <w:pPr>
+        <w:pStyle w:val="ListParagraph"/>
+        <w:numPr>
+          <w:ilvl w:val="0"/>
+          <w:numId w:val="1"/>
+        </w:numPr>
+        <w:rPr>
+          <w:lang w:val="en-US"/>
+        </w:rPr>
+      </w:pPr>
+      <w:r>
+        <w:rPr>
+          <w:lang w:val="en-US"/>
+        </w:rPr>
+        <w:t>Giao diện khi vào chương trình. Nút start sẽ vào quiz và nút quiz sẽ thoát chương trình.</w:t>
+      </w:r>
+    </w:p>
+    <w:p>
+      <w:pPr>
+        <w:rPr>
+          <w:lang w:val="en-US"/>
+        </w:rPr>
+      </w:pPr>
+      <w:r>
+        <w:rPr>
+          <w:lang w:val="en-US"/>
+        </w:rPr>
+        <w:drawing>
+          <wp:anchor distT="0" distB="0" distL="114300" distR="114300" simplePos="0" relativeHeight="251658240" behindDoc="1" locked="0" layoutInCell="1" allowOverlap="1" wp14:anchorId="2B4249B1" wp14:editId="74CD7E8E">
+            <wp:simplePos x="0" y="0"/>
+            <wp:positionH relativeFrom="margin">
+              <wp:posOffset>2167255</wp:posOffset>
+            </wp:positionH>
+            <wp:positionV relativeFrom="paragraph">
+              <wp:posOffset>8890</wp:posOffset>
+            </wp:positionV>
+            <wp:extent cx="1447800" cy="3280410"/>
+            <wp:effectExtent l="0" t="0" r="0" b="0"/>
+            <wp:wrapTight wrapText="bothSides">
+              <wp:wrapPolygon edited="0">
+                <wp:start x="0" y="0"/>
+                <wp:lineTo x="0" y="21449"/>
+                <wp:lineTo x="21316" y="21449"/>
+                <wp:lineTo x="21316" y="0"/>
+                <wp:lineTo x="0" y="0"/>
+              </wp:wrapPolygon>
+            </wp:wrapTight>
+            <wp:docPr id="674710417" name="Picture 1" descr="A screenshot of a game&#10;&#10;Description automatically generated"/>
+            <wp:cNvGraphicFramePr>
+              <a:graphicFrameLocks xmlns:a="http://schemas.openxmlformats.org/drawingml/2006/main" noChangeAspect="1"/>
+            </wp:cNvGraphicFramePr>
+            <a:graphic xmlns:a="http://schemas.openxmlformats.org/drawingml/2006/main">
+              <a:graphicData uri="http://schemas.openxmlformats.org/drawingml/2006/picture">
+                <pic:pic xmlns:pic="http://schemas.openxmlformats.org/drawingml/2006/picture">
+                  <pic:nvPicPr>
+                    <pic:cNvPr id="674710417" name="Picture 1" descr="A screenshot of a game&#10;&#10;Description automatically generated"/>
+                    <pic:cNvPicPr/>
+                  </pic:nvPicPr>
+                  <pic:blipFill>
+                    <a:blip r:embed="rId6" cstate="print">
+                      <a:extLst>
+                        <a:ext uri="{28A0092B-C50C-407E-A947-70E740481C1C}">
+                          <a14:useLocalDpi xmlns:a14="http://schemas.microsoft.com/office/drawing/2010/main" val="0"/>
+                        </a:ext>
+                      </a:extLst>
+                    </a:blip>
+                    <a:stretch>
+                      <a:fillRect/>
+                    </a:stretch>
+                  </pic:blipFill>
+                  <pic:spPr>
+                    <a:xfrm>
+                      <a:off x="0" y="0"/>
+                      <a:ext cx="1447800" cy="3280410"/>
+                    </a:xfrm>
+                    <a:prstGeom prst="rect">
+                      <a:avLst/>
+                    </a:prstGeom>
+                  </pic:spPr>
+                </pic:pic>
+              </a:graphicData>
+            </a:graphic>
+            <wp14:sizeRelH relativeFrom="margin">
+              <wp14:pctWidth>0</wp14:pctWidth>
+            </wp14:sizeRelH>
+            <wp14:sizeRelV relativeFrom="margin">
+              <wp14:pctHeight>0</wp14:pctHeight>
+            </wp14:sizeRelV>
+          </wp:anchor>
+        </w:drawing>
+      </w:r>
+    </w:p>
+    <w:p>
+      <w:pPr>
+        <w:rPr>
+          <w:lang w:val="en-US"/>
+        </w:rPr>
+      </w:pPr>
+    </w:p>
+    <w:p>
+      <w:pPr>
+        <w:rPr>
+          <w:lang w:val="en-US"/>
+        </w:rPr>
+      </w:pPr>
+    </w:p>
+    <w:p>
+      <w:pPr>
+        <w:rPr>
+          <w:lang w:val="en-US"/>
+        </w:rPr>
+      </w:pPr>
+    </w:p>
+    <w:p>
+      <w:pPr>
+        <w:rPr>
+          <w:lang w:val="en-US"/>
+        </w:rPr>
+      </w:pPr>
+    </w:p>
+    <w:p>
+      <w:pPr>
+        <w:rPr>
+          <w:lang w:val="en-US"/>
+        </w:rPr>
+      </w:pPr>
+    </w:p>
+    <w:p>
+      <w:pPr>
+        <w:rPr>
+          <w:lang w:val="en-US"/>
+        </w:rPr>
+      </w:pPr>
+    </w:p>
+    <w:p>
+      <w:pPr>
+        <w:rPr>
+          <w:lang w:val="en-US"/>
+        </w:rPr>
+      </w:pPr>
+    </w:p>
+    <w:p>
+      <w:pPr>
+        <w:rPr>
+          <w:lang w:val="en-US"/>
+        </w:rPr>
+      </w:pPr>
+    </w:p>
+    <w:p>
+      <w:pPr>
+        <w:rPr>
+          <w:lang w:val="en-US"/>
+        </w:rPr>
+      </w:pPr>
+    </w:p>
+    <w:p>
+      <w:pPr>
+        <w:rPr>
+          <w:lang w:val="en-US"/>
+        </w:rPr>
+      </w:pPr>
+    </w:p>
+    <w:p>
+      <w:pPr>
+        <w:pStyle w:val="ListParagraph"/>
+        <w:numPr>
+          <w:ilvl w:val="0"/>
+          <w:numId w:val="1"/>
+        </w:numPr>
+        <w:rPr>
+          <w:lang w:val="en-US"/>
+        </w:rPr>
+      </w:pPr>
+      <w:r>
+        <w:rPr>
+          <w:lang w:val="en-US"/>
+        </w:rPr>
+        <w:t>Nếu chọn đúng thì hiện màu xanh, nếu sai thì hiện màu đỏ và hiện đáp án đúng (sau khi chọn không được chọn nữa). Nút next sẽ tới câu tiếp theo và nút back sẽ quay lại giao diện chính.</w:t>
+      </w:r>
+    </w:p>
+    <w:p>
+      <w:pPr>
+        <w:pStyle w:val="ListParagraph"/>
+        <w:rPr>
+          <w:lang w:val="en-US"/>
+        </w:rPr>
+      </w:pPr>
+      <w:r>
+        <w:rPr>
+          <w:lang w:val="en-US"/>
+        </w:rPr>
+        <w:drawing>
+          <wp:anchor distT="0" distB="0" distL="114300" distR="114300" simplePos="0" relativeHeight="251659264" behindDoc="1" locked="0" layoutInCell="1" allowOverlap="1" wp14:anchorId="2DE532D8" wp14:editId="124F3A98">
+            <wp:simplePos x="0" y="0"/>
+            <wp:positionH relativeFrom="column">
+              <wp:posOffset>906356</wp:posOffset>
+            </wp:positionH>
+            <wp:positionV relativeFrom="paragraph">
+              <wp:posOffset>173355</wp:posOffset>
+            </wp:positionV>
+            <wp:extent cx="1638300" cy="3691255"/>
+            <wp:effectExtent l="0" t="0" r="0" b="4445"/>
+            <wp:wrapTight wrapText="bothSides">
+              <wp:wrapPolygon edited="0">
+                <wp:start x="0" y="0"/>
+                <wp:lineTo x="0" y="21515"/>
+                <wp:lineTo x="21349" y="21515"/>
+                <wp:lineTo x="21349" y="0"/>
+                <wp:lineTo x="0" y="0"/>
+              </wp:wrapPolygon>
+            </wp:wrapTight>
+            <wp:docPr id="2089788167" name="Picture 1" descr="A screenshot of a cell phone&#10;&#10;Description automatically generated"/>
+            <wp:cNvGraphicFramePr>
+              <a:graphicFrameLocks xmlns:a="http://schemas.openxmlformats.org/drawingml/2006/main" noChangeAspect="1"/>
+            </wp:cNvGraphicFramePr>
+            <a:graphic xmlns:a="http://schemas.openxmlformats.org/drawingml/2006/main">
+              <a:graphicData uri="http://schemas.openxmlformats.org/drawingml/2006/picture">
+                <pic:pic xmlns:pic="http://schemas.openxmlformats.org/drawingml/2006/picture">
+                  <pic:nvPicPr>
+                    <pic:cNvPr id="2089788167" name="Picture 1" descr="A screenshot of a cell phone&#10;&#10;Description automatically generated"/>
+                    <pic:cNvPicPr/>
+                  </pic:nvPicPr>
+                  <pic:blipFill>
+                    <a:blip r:embed="rId7">
+                      <a:extLst>
+                        <a:ext uri="{28A0092B-C50C-407E-A947-70E740481C1C}">
+                          <a14:useLocalDpi xmlns:a14="http://schemas.microsoft.com/office/drawing/2010/main" val="0"/>
+                        </a:ext>
+                      </a:extLst>
+                    </a:blip>
+                    <a:stretch>
+                      <a:fillRect/>
+                    </a:stretch>
+                  </pic:blipFill>
+                  <pic:spPr>
+                    <a:xfrm>
+                      <a:off x="0" y="0"/>
+                      <a:ext cx="1638300" cy="3691255"/>
+                    </a:xfrm>
+                    <a:prstGeom prst="rect">
+                      <a:avLst/>
+                    </a:prstGeom>
+                  </pic:spPr>
+                </pic:pic>
+              </a:graphicData>
+            </a:graphic>
+            <wp14:sizeRelH relativeFrom="margin">
+              <wp14:pctWidth>0</wp14:pctWidth>
+            </wp14:sizeRelH>
+            <wp14:sizeRelV relativeFrom="margin">
+              <wp14:pctHeight>0</wp14:pctHeight>
+            </wp14:sizeRelV>
+          </wp:anchor>
+        </w:drawing>
+      </w:r>
+    </w:p>
+    <w:p>
+      <w:pPr>
+        <w:pStyle w:val="ListParagraph"/>
+        <w:rPr>
+          <w:lang w:val="en-US"/>
+        </w:rPr>
+      </w:pPr>
+      <w:r>
+        <w:rPr>
+          <w:lang w:val="en-US"/>
+        </w:rPr>
+        <w:drawing>
+          <wp:anchor distT="0" distB="0" distL="114300" distR="114300" simplePos="0" relativeHeight="251660288" behindDoc="1" locked="0" layoutInCell="1" allowOverlap="1" wp14:anchorId="05F91823" wp14:editId="03081814">
+            <wp:simplePos x="0" y="0"/>
+            <wp:positionH relativeFrom="column">
+              <wp:posOffset>3250353</wp:posOffset>
+            </wp:positionH>
+            <wp:positionV relativeFrom="paragraph">
+              <wp:posOffset>11430</wp:posOffset>
+            </wp:positionV>
+            <wp:extent cx="1609090" cy="3589655"/>
+            <wp:effectExtent l="0" t="0" r="0" b="0"/>
+            <wp:wrapTight wrapText="bothSides">
+              <wp:wrapPolygon edited="0">
+                <wp:start x="0" y="0"/>
+                <wp:lineTo x="0" y="21436"/>
+                <wp:lineTo x="21225" y="21436"/>
+                <wp:lineTo x="21225" y="0"/>
+                <wp:lineTo x="0" y="0"/>
+              </wp:wrapPolygon>
+            </wp:wrapTight>
+            <wp:docPr id="1713414372" name="Picture 1" descr="A screenshot of a cell phone&#10;&#10;Description automatically generated"/>
+            <wp:cNvGraphicFramePr>
+              <a:graphicFrameLocks xmlns:a="http://schemas.openxmlformats.org/drawingml/2006/main" noChangeAspect="1"/>
+            </wp:cNvGraphicFramePr>
+            <a:graphic xmlns:a="http://schemas.openxmlformats.org/drawingml/2006/main">
+              <a:graphicData uri="http://schemas.openxmlformats.org/drawingml/2006/picture">
+                <pic:pic xmlns:pic="http://schemas.openxmlformats.org/drawingml/2006/picture">
+                  <pic:nvPicPr>
+                    <pic:cNvPr id="1713414372" name="Picture 1" descr="A screenshot of a cell phone&#10;&#10;Description automatically generated"/>
+                    <pic:cNvPicPr/>
+                  </pic:nvPicPr>
+                  <pic:blipFill>
+                    <a:blip r:embed="rId8">
+                      <a:extLst>
+                        <a:ext uri="{28A0092B-C50C-407E-A947-70E740481C1C}">
+                          <a14:useLocalDpi xmlns:a14="http://schemas.microsoft.com/office/drawing/2010/main" val="0"/>
+                        </a:ext>
+                      </a:extLst>
+                    </a:blip>
+                    <a:stretch>
+                      <a:fillRect/>
+                    </a:stretch>
+                  </pic:blipFill>
+                  <pic:spPr>
+                    <a:xfrm>
+                      <a:off x="0" y="0"/>
+                      <a:ext cx="1609090" cy="3589655"/>
+                    </a:xfrm>
+                    <a:prstGeom prst="rect">
+                      <a:avLst/>
+                    </a:prstGeom>
+                  </pic:spPr>
+                </pic:pic>
+              </a:graphicData>
+            </a:graphic>
+            <wp14:sizeRelH relativeFrom="margin">
+              <wp14:pctWidth>0</wp14:pctWidth>
+            </wp14:sizeRelH>
+            <wp14:sizeRelV relativeFrom="margin">
+              <wp14:pctHeight>0</wp14:pctHeight>
+            </wp14:sizeRelV>
+          </wp:anchor>
+        </w:drawing>
+      </w:r>
+    </w:p>
+    <w:p>
+      <w:pPr>
+        <w:pStyle w:val="ListParagraph"/>
+        <w:rPr>
+          <w:lang w:val="en-US"/>
+        </w:rPr>
+      </w:pPr>
+    </w:p>
+    <w:p>
+      <w:pPr>
+        <w:pStyle w:val="ListParagraph"/>
+        <w:rPr>
+          <w:lang w:val="en-US"/>
+        </w:rPr>
+      </w:pPr>
+    </w:p>
+    <w:p>
+      <w:pPr>
+        <w:pStyle w:val="ListParagraph"/>
+        <w:rPr>
+          <w:lang w:val="en-US"/>
+        </w:rPr>
+      </w:pPr>
+    </w:p>
+    <w:p>
+      <w:pPr>
+        <w:pStyle w:val="ListParagraph"/>
+        <w:rPr>
+          <w:lang w:val="en-US"/>
+        </w:rPr>
+      </w:pPr>
+    </w:p>
+    <w:p>
+      <w:pPr>
+        <w:pStyle w:val="ListParagraph"/>
+        <w:rPr>
+          <w:lang w:val="en-US"/>
+        </w:rPr>
+      </w:pPr>
+    </w:p>
+    <w:p>
+      <w:pPr>
+        <w:pStyle w:val="ListParagraph"/>
+        <w:rPr>
+          <w:lang w:val="en-US"/>
+        </w:rPr>
+      </w:pPr>
+    </w:p>
+    <w:p>
+      <w:pPr>
+        <w:pStyle w:val="ListParagraph"/>
+        <w:rPr>
+          <w:lang w:val="en-US"/>
+        </w:rPr>
+      </w:pPr>
+    </w:p>
+    <w:p>
+      <w:pPr>
+        <w:pStyle w:val="ListParagraph"/>
+        <w:rPr>
+          <w:lang w:val="en-US"/>
+        </w:rPr>
+      </w:pPr>
+    </w:p>
+    <w:p>
+      <w:pPr>
+        <w:pStyle w:val="ListParagraph"/>
+        <w:rPr>
+          <w:lang w:val="en-US"/>
+        </w:rPr>
+      </w:pPr>
+    </w:p>
+    <w:p>
+      <w:pPr>
+        <w:pStyle w:val="ListParagraph"/>
+        <w:rPr>
+          <w:lang w:val="en-US"/>
+        </w:rPr>
+      </w:pPr>
+    </w:p>
+    <w:p>
+      <w:pPr>
+        <w:pStyle w:val="ListParagraph"/>
+        <w:rPr>
+          <w:lang w:val="en-US"/>
+        </w:rPr>
+      </w:pPr>
+    </w:p>
+    <w:p>
+      <w:pPr>
+        <w:pStyle w:val="ListParagraph"/>
+        <w:rPr>
+          <w:lang w:val="en-US"/>
+        </w:rPr>
+      </w:pPr>
+    </w:p>
+    <w:p>
+      <w:pPr>
+        <w:pStyle w:val="ListParagraph"/>
+        <w:rPr>
+          <w:lang w:val="en-US"/>
+        </w:rPr>
+      </w:pPr>
+    </w:p>
+    <w:p>
+      <w:pPr>
+        <w:pStyle w:val="ListParagraph"/>
+        <w:rPr>
+          <w:lang w:val="en-US"/>
+        </w:rPr>
+      </w:pPr>
+    </w:p>
+    <w:p>
+      <w:pPr>
+        <w:pStyle w:val="ListParagraph"/>
+        <w:rPr>
+          <w:lang w:val="en-US"/>
+        </w:rPr>
+      </w:pPr>
+    </w:p>
+    <w:p>
+      <w:pPr>
+        <w:pStyle w:val="ListParagraph"/>
+        <w:rPr>
+          <w:lang w:val="en-US"/>
+        </w:rPr>
+      </w:pPr>
+    </w:p>
+    <w:p>
+      <w:pPr>
+        <w:pStyle w:val="ListParagraph"/>
+        <w:rPr>
+          <w:lang w:val="en-US"/>
+        </w:rPr>
+      </w:pPr>
+    </w:p>
+    <w:p>
+      <w:pPr>
+        <w:pStyle w:val="ListParagraph"/>
+        <w:rPr>
+          <w:lang w:val="en-US"/>
+        </w:rPr>
+      </w:pPr>
+    </w:p>
+    <w:p>
+      <w:pPr>
+        <w:pStyle w:val="ListParagraph"/>
+        <w:numPr>
+          <w:ilvl w:val="0"/>
+          <w:numId w:val="1"/>
+        </w:numPr>
+        <w:rPr>
+          <w:lang w:val="en-US"/>
+        </w:rPr>
+      </w:pPr>
+      <w:r>
+        <w:rPr>
+          <w:lang w:val="en-US"/>
+        </w:rPr>
+        <w:lastRenderedPageBreak/>
+        <w:t>Giao diện kết quả số câu đúng. Nút back sẽ quay lại giao diện chính và nút continue sẽ vào quiz tiếp.</w:t>
+      </w:r>
+    </w:p>
+    <w:p>
+      <w:pPr>
+        <w:pStyle w:val="ListParagraph"/>
+        <w:rPr>
+          <w:lang w:val="en-US"/>
+        </w:rPr>
+      </w:pPr>
+      <w:r>
+        <w:rPr>
+          <w:lang w:val="en-US"/>
+        </w:rPr>
+        <w:drawing>
+          <wp:anchor distT="0" distB="0" distL="114300" distR="114300" simplePos="0" relativeHeight="251661312" behindDoc="1" locked="0" layoutInCell="1" allowOverlap="1" wp14:anchorId="7BCBC787" wp14:editId="26CBD595">
+            <wp:simplePos x="0" y="0"/>
+            <wp:positionH relativeFrom="margin">
+              <wp:align>center</wp:align>
+            </wp:positionH>
+            <wp:positionV relativeFrom="paragraph">
+              <wp:posOffset>110701</wp:posOffset>
+            </wp:positionV>
+            <wp:extent cx="1859280" cy="4055110"/>
+            <wp:effectExtent l="0" t="0" r="7620" b="2540"/>
+            <wp:wrapTight wrapText="bothSides">
+              <wp:wrapPolygon edited="0">
+                <wp:start x="0" y="0"/>
+                <wp:lineTo x="0" y="21512"/>
+                <wp:lineTo x="21467" y="21512"/>
+                <wp:lineTo x="21467" y="0"/>
+                <wp:lineTo x="0" y="0"/>
+              </wp:wrapPolygon>
+            </wp:wrapTight>
+            <wp:docPr id="888179761" name="Picture 1" descr="A screenshot of a game&#10;&#10;Description automatically generated"/>
+            <wp:cNvGraphicFramePr>
+              <a:graphicFrameLocks xmlns:a="http://schemas.openxmlformats.org/drawingml/2006/main" noChangeAspect="1"/>
+            </wp:cNvGraphicFramePr>
+            <a:graphic xmlns:a="http://schemas.openxmlformats.org/drawingml/2006/main">
+              <a:graphicData uri="http://schemas.openxmlformats.org/drawingml/2006/picture">
+                <pic:pic xmlns:pic="http://schemas.openxmlformats.org/drawingml/2006/picture">
+                  <pic:nvPicPr>
+                    <pic:cNvPr id="888179761" name="Picture 1" descr="A screenshot of a game&#10;&#10;Description automatically generated"/>
+                    <pic:cNvPicPr/>
+                  </pic:nvPicPr>
+                  <pic:blipFill>
+                    <a:blip r:embed="rId9">
+                      <a:extLst>
+                        <a:ext uri="{28A0092B-C50C-407E-A947-70E740481C1C}">
+                          <a14:useLocalDpi xmlns:a14="http://schemas.microsoft.com/office/drawing/2010/main" val="0"/>
+                        </a:ext>
+                      </a:extLst>
+                    </a:blip>
+                    <a:stretch>
+                      <a:fillRect/>
+                    </a:stretch>
+                  </pic:blipFill>
+                  <pic:spPr>
+                    <a:xfrm>
+                      <a:off x="0" y="0"/>
+                      <a:ext cx="1859280" cy="4055110"/>
+                    </a:xfrm>
+                    <a:prstGeom prst="rect">
+                      <a:avLst/>
+                    </a:prstGeom>
+                  </pic:spPr>
+                </pic:pic>
+              </a:graphicData>
+            </a:graphic>
+            <wp14:sizeRelH relativeFrom="margin">
+              <wp14:pctWidth>0</wp14:pctWidth>
+            </wp14:sizeRelH>
+            <wp14:sizeRelV relativeFrom="margin">
+              <wp14:pctHeight>0</wp14:pctHeight>
+            </wp14:sizeRelV>
+          </wp:anchor>
+        </w:drawing>
+      </w:r>
+    </w:p>
+    <w:p>
+      <w:pPr>
+        <w:pStyle w:val="ListParagraph"/>
+        <w:rPr>
+          <w:lang w:val="en-US"/>
+        </w:rPr>
+      </w:pPr>
+    </w:p>
+    <w:p>
+      <w:pPr>
+        <w:pStyle w:val="ListParagraph"/>
+        <w:rPr>
+          <w:lang w:val="en-US"/>
+        </w:rPr>
+      </w:pPr>
+    </w:p>
+    <w:p>
+      <w:pPr>
+        <w:pStyle w:val="ListParagraph"/>
+        <w:rPr>
+          <w:lang w:val="en-US"/>
+        </w:rPr>
+      </w:pPr>
+    </w:p>
+    <w:p>
+      <w:pPr>
+        <w:rPr>
+          <w:lang w:val="en-US"/>
+        </w:rPr>
+      </w:pPr>
+    </w:p>
+    <w:p>
+      <w:pPr>
+        <w:rPr>
+          <w:lang w:val="en-US"/>
+        </w:rPr>
+      </w:pPr>
     </w:p>
     <w:sectPr>
       <w:pgSz w:w="11906" w:h="16838"/>
@@ -46,6 +643,128 @@
     </w:sectPr>
   </w:body>
 </w:document>
+</file>
+
+<file path=word/numbering.xml><?xml version="1.0" encoding="utf-8"?>
+<w:numbering xmlns:wpc="http://schemas.microsoft.com/office/word/2010/wordprocessingCanvas" xmlns:cx="http://schemas.microsoft.com/office/drawing/2014/chartex" xmlns:cx1="http://schemas.microsoft.com/office/drawing/2015/9/8/chartex" xmlns:cx2="http://schemas.microsoft.com/office/drawing/2015/10/21/chartex" xmlns:cx3="http://schemas.microsoft.com/office/drawing/2016/5/9/chartex" xmlns:cx4="http://schemas.microsoft.com/office/drawing/2016/5/10/chartex" xmlns:cx5="http://schemas.microsoft.com/office/drawing/2016/5/11/chartex" xmlns:cx6="http://schemas.microsoft.com/office/drawing/2016/5/12/chartex" xmlns:cx7="http://schemas.microsoft.com/office/drawing/2016/5/13/chartex" xmlns:cx8="http://schemas.microsoft.com/office/drawing/2016/5/14/chartex" xmlns:mc="http://schemas.openxmlformats.org/markup-compatibility/2006" xmlns:aink="http://schemas.microsoft.com/office/drawing/2016/ink" xmlns:am3d="http://schemas.microsoft.com/office/drawing/2017/model3d" xmlns:o="urn:schemas-microsoft-com:office:office" xmlns:oel="http://schemas.microsoft.com/office/2019/extlst" xmlns:r="http://schemas.openxmlformats.org/officeDocument/2006/relationships" xmlns:m="http://schemas.openxmlformats.org/officeDocument/2006/math" xmlns:v="urn:schemas-microsoft-com:vml" xmlns:wp14="http://schemas.microsoft.com/office/word/2010/wordprocessingDrawing" xmlns:wp="http://schemas.openxmlformats.org/drawingml/2006/wordprocessingDrawing" xmlns:w10="urn:schemas-microsoft-com:office:word" xmlns:w="http://schemas.openxmlformats.org/wordprocessingml/2006/main" xmlns:w14="http://schemas.microsoft.com/office/word/2010/wordml" xmlns:w15="http://schemas.microsoft.com/office/word/2012/wordml" xmlns:w16cex="http://schemas.microsoft.com/office/word/2018/wordml/cex" xmlns:w16cid="http://schemas.microsoft.com/office/word/2016/wordml/cid" xmlns:w16="http://schemas.microsoft.com/office/word/2018/wordml" xmlns:w16du="http://schemas.microsoft.com/office/word/2023/wordml/word16du" xmlns:w16sdtdh="http://schemas.microsoft.com/office/word/2020/wordml/sdtdatahash" xmlns:w16se="http://schemas.microsoft.com/office/word/2015/wordml/symex" xmlns:wpg="http://schemas.microsoft.com/office/word/2010/wordprocessingGroup" xmlns:wpi="http://schemas.microsoft.com/office/word/2010/wordprocessingInk" xmlns:wne="http://schemas.microsoft.com/office/word/2006/wordml" xmlns:wps="http://schemas.microsoft.com/office/word/2010/wordprocessingShape" mc:Ignorable="w14 w15 w16se w16cid w16 w16cex w16sdtdh w16du wp14">
+  <w:abstractNum w:abstractNumId="0" w15:restartNumberingAfterBreak="0">
+    <w:nsid w:val="2AB22AD3"/>
+    <w:multiLevelType w:val="hybridMultilevel"/>
+    <w:tmpl w:val="E0444EF2"/>
+    <w:lvl w:ilvl="0" w:tplc="81367806">
+      <w:numFmt w:val="bullet"/>
+      <w:lvlText w:val="-"/>
+      <w:lvlJc w:val="left"/>
+      <w:pPr>
+        <w:ind w:left="720" w:hanging="360"/>
+      </w:pPr>
+      <w:rPr>
+        <w:rFonts w:ascii="Arial" w:eastAsiaTheme="minorHAnsi" w:hAnsi="Arial" w:cs="Arial" w:hint="default"/>
+        <w:color w:val="467886" w:themeColor="hyperlink"/>
+        <w:u w:val="single"/>
+      </w:rPr>
+    </w:lvl>
+    <w:lvl w:ilvl="1" w:tplc="042A0003" w:tentative="1">
+      <w:start w:val="1"/>
+      <w:numFmt w:val="bullet"/>
+      <w:lvlText w:val="o"/>
+      <w:lvlJc w:val="left"/>
+      <w:pPr>
+        <w:ind w:left="1440" w:hanging="360"/>
+      </w:pPr>
+      <w:rPr>
+        <w:rFonts w:ascii="Courier New" w:hAnsi="Courier New" w:cs="Courier New" w:hint="default"/>
+      </w:rPr>
+    </w:lvl>
+    <w:lvl w:ilvl="2" w:tplc="042A0005" w:tentative="1">
+      <w:start w:val="1"/>
+      <w:numFmt w:val="bullet"/>
+      <w:lvlText w:val=""/>
+      <w:lvlJc w:val="left"/>
+      <w:pPr>
+        <w:ind w:left="2160" w:hanging="360"/>
+      </w:pPr>
+      <w:rPr>
+        <w:rFonts w:ascii="Wingdings" w:hAnsi="Wingdings" w:hint="default"/>
+      </w:rPr>
+    </w:lvl>
+    <w:lvl w:ilvl="3" w:tplc="042A0001" w:tentative="1">
+      <w:start w:val="1"/>
+      <w:numFmt w:val="bullet"/>
+      <w:lvlText w:val=""/>
+      <w:lvlJc w:val="left"/>
+      <w:pPr>
+        <w:ind w:left="2880" w:hanging="360"/>
+      </w:pPr>
+      <w:rPr>
+        <w:rFonts w:ascii="Symbol" w:hAnsi="Symbol" w:hint="default"/>
+      </w:rPr>
+    </w:lvl>
+    <w:lvl w:ilvl="4" w:tplc="042A0003" w:tentative="1">
+      <w:start w:val="1"/>
+      <w:numFmt w:val="bullet"/>
+      <w:lvlText w:val="o"/>
+      <w:lvlJc w:val="left"/>
+      <w:pPr>
+        <w:ind w:left="3600" w:hanging="360"/>
+      </w:pPr>
+      <w:rPr>
+        <w:rFonts w:ascii="Courier New" w:hAnsi="Courier New" w:cs="Courier New" w:hint="default"/>
+      </w:rPr>
+    </w:lvl>
+    <w:lvl w:ilvl="5" w:tplc="042A0005" w:tentative="1">
+      <w:start w:val="1"/>
+      <w:numFmt w:val="bullet"/>
+      <w:lvlText w:val=""/>
+      <w:lvlJc w:val="left"/>
+      <w:pPr>
+        <w:ind w:left="4320" w:hanging="360"/>
+      </w:pPr>
+      <w:rPr>
+        <w:rFonts w:ascii="Wingdings" w:hAnsi="Wingdings" w:hint="default"/>
+      </w:rPr>
+    </w:lvl>
+    <w:lvl w:ilvl="6" w:tplc="042A0001" w:tentative="1">
+      <w:start w:val="1"/>
+      <w:numFmt w:val="bullet"/>
+      <w:lvlText w:val=""/>
+      <w:lvlJc w:val="left"/>
+      <w:pPr>
+        <w:ind w:left="5040" w:hanging="360"/>
+      </w:pPr>
+      <w:rPr>
+        <w:rFonts w:ascii="Symbol" w:hAnsi="Symbol" w:hint="default"/>
+      </w:rPr>
+    </w:lvl>
+    <w:lvl w:ilvl="7" w:tplc="042A0003" w:tentative="1">
+      <w:start w:val="1"/>
+      <w:numFmt w:val="bullet"/>
+      <w:lvlText w:val="o"/>
+      <w:lvlJc w:val="left"/>
+      <w:pPr>
+        <w:ind w:left="5760" w:hanging="360"/>
+      </w:pPr>
+      <w:rPr>
+        <w:rFonts w:ascii="Courier New" w:hAnsi="Courier New" w:cs="Courier New" w:hint="default"/>
+      </w:rPr>
+    </w:lvl>
+    <w:lvl w:ilvl="8" w:tplc="042A0005" w:tentative="1">
+      <w:start w:val="1"/>
+      <w:numFmt w:val="bullet"/>
+      <w:lvlText w:val=""/>
+      <w:lvlJc w:val="left"/>
+      <w:pPr>
+        <w:ind w:left="6480" w:hanging="360"/>
+      </w:pPr>
+      <w:rPr>
+        <w:rFonts w:ascii="Wingdings" w:hAnsi="Wingdings" w:hint="default"/>
+      </w:rPr>
+    </w:lvl>
+  </w:abstractNum>
+  <w:num w:numId="1" w16cid:durableId="320936142">
+    <w:abstractNumId w:val="0"/>
+  </w:num>
+</w:numbering>
 </file>
 
 <file path=word/styles.xml><?xml version="1.0" encoding="utf-8"?>

</xml_diff>